<commit_message>
Hoverable menu in header
</commit_message>
<xml_diff>
--- a/DokumentationDynamischeSite2021_Name.docx
+++ b/DokumentationDynamischeSite2021_Name.docx
@@ -66,46 +66,55 @@
         <w:pStyle w:val="Leitfragen"/>
       </w:pPr>
       <w:r>
+        <w:rPr/>
         <w:t xml:space="preserve">Was ist der </w:t>
       </w:r>
       <w:r>
+        <w:rPr/>
         <w:t>Zweck der Site? Welche Informationen und Interaktionen sollen zur Verfügung gestellt werden?</w:t>
       </w:r>
       <w:r>
+        <w:rPr/>
         <w:t xml:space="preserve"> Um welche Arten von Inhalten geht es (Bilder, Text, Benutzergenerierte </w:t>
       </w:r>
-      <w:proofErr w:type="gramStart"/>
-      <w:r>
+      <w:r>
+        <w:rPr/>
         <w:t>Inhalte,...</w:t>
       </w:r>
-      <w:proofErr w:type="gramEnd"/>
-      <w:r>
+      <w:r>
+        <w:rPr/>
         <w:t>)? Wie viele dieser Inhalte müssen noch (von wem) erstellt oder überarbeitet werden?</w:t>
       </w:r>
       <w:r>
+        <w:rPr/>
         <w:t xml:space="preserve"> Inwiefern ist der Einsatz </w:t>
       </w:r>
       <w:r>
+        <w:rPr/>
         <w:t xml:space="preserve">von JavaScript </w:t>
       </w:r>
       <w:r>
+        <w:rPr/>
         <w:t>für</w:t>
       </w:r>
       <w:r>
+        <w:rPr/>
         <w:t xml:space="preserve"> den Zweck der Seite nötig oder zumindest sinnvoll?</w:t>
       </w:r>
       <w:r>
+        <w:rPr/>
         <w:t xml:space="preserve"> Gibt es einen Auftraggeber (falls ja: Details angeben, Konditionen des Auftrags</w:t>
       </w:r>
       <w:r>
+        <w:rPr/>
         <w:t xml:space="preserve">, vorgängige </w:t>
       </w:r>
-      <w:proofErr w:type="gramStart"/>
-      <w:r>
+      <w:r>
+        <w:rPr/>
         <w:t>Absprachen,...</w:t>
       </w:r>
-      <w:proofErr w:type="gramEnd"/>
-      <w:r>
+      <w:r>
+        <w:rPr/>
         <w:t>)? Wird die Site tatsächlich online gehen?</w:t>
       </w:r>
     </w:p>
@@ -758,7 +767,7 @@
       <w:r>
         <w:t xml:space="preserve"> vereinbarten Abgabetermin an </w:t>
       </w:r>
-      <w:hyperlink r:id="rId7" w:history="1">
+      <w:hyperlink w:history="1" r:id="rId7">
         <w:r>
           <w:rPr>
             <w:rStyle w:val="Hyperlink"/>
@@ -827,7 +836,7 @@
     <w:sectPr>
       <w:headerReference w:type="default" r:id="rId8"/>
       <w:type w:val="continuous"/>
-      <w:pgSz w:w="11901" w:h="16817"/>
+      <w:pgSz w:w="11901" w:h="16817" w:orient="portrait"/>
       <w:pgMar w:top="1369" w:right="1259" w:bottom="1418" w:left="1259" w:header="709" w:footer="0" w:gutter="0"/>
       <w:cols w:space="708"/>
     </w:sectPr>
@@ -924,6 +933,11 @@
         <w:i/>
       </w:rPr>
       <w:tab/>
+    </w:r>
+    <w:r>
+      <w:rPr>
+        <w:i/>
+      </w:rPr>
       <w:t>Team:</w:t>
     </w:r>
     <w:r>
@@ -990,7 +1004,7 @@
         <w:ind w:left="720" w:hanging="360"/>
       </w:pPr>
       <w:rPr>
-        <w:rFonts w:ascii="Century Gothic" w:eastAsiaTheme="minorEastAsia" w:hAnsi="Century Gothic" w:cstheme="minorBidi" w:hint="default"/>
+        <w:rFonts w:hint="default" w:ascii="Century Gothic" w:hAnsi="Century Gothic" w:eastAsiaTheme="minorEastAsia" w:cstheme="minorBidi"/>
       </w:rPr>
     </w:lvl>
     <w:lvl w:ilvl="1" w:tplc="08070003">
@@ -1002,7 +1016,7 @@
         <w:ind w:left="1440" w:hanging="360"/>
       </w:pPr>
       <w:rPr>
-        <w:rFonts w:ascii="Courier New" w:hAnsi="Courier New" w:cs="Courier New" w:hint="default"/>
+        <w:rFonts w:hint="default" w:ascii="Courier New" w:hAnsi="Courier New" w:cs="Courier New"/>
       </w:rPr>
     </w:lvl>
     <w:lvl w:ilvl="2" w:tplc="08070005" w:tentative="1">
@@ -1014,7 +1028,7 @@
         <w:ind w:left="2160" w:hanging="360"/>
       </w:pPr>
       <w:rPr>
-        <w:rFonts w:ascii="Wingdings" w:hAnsi="Wingdings" w:hint="default"/>
+        <w:rFonts w:hint="default" w:ascii="Wingdings" w:hAnsi="Wingdings"/>
       </w:rPr>
     </w:lvl>
     <w:lvl w:ilvl="3" w:tplc="08070001" w:tentative="1">
@@ -1026,7 +1040,7 @@
         <w:ind w:left="2880" w:hanging="360"/>
       </w:pPr>
       <w:rPr>
-        <w:rFonts w:ascii="Symbol" w:hAnsi="Symbol" w:hint="default"/>
+        <w:rFonts w:hint="default" w:ascii="Symbol" w:hAnsi="Symbol"/>
       </w:rPr>
     </w:lvl>
     <w:lvl w:ilvl="4" w:tplc="08070003" w:tentative="1">
@@ -1038,7 +1052,7 @@
         <w:ind w:left="3600" w:hanging="360"/>
       </w:pPr>
       <w:rPr>
-        <w:rFonts w:ascii="Courier New" w:hAnsi="Courier New" w:cs="Courier New" w:hint="default"/>
+        <w:rFonts w:hint="default" w:ascii="Courier New" w:hAnsi="Courier New" w:cs="Courier New"/>
       </w:rPr>
     </w:lvl>
     <w:lvl w:ilvl="5" w:tplc="08070005" w:tentative="1">
@@ -1050,7 +1064,7 @@
         <w:ind w:left="4320" w:hanging="360"/>
       </w:pPr>
       <w:rPr>
-        <w:rFonts w:ascii="Wingdings" w:hAnsi="Wingdings" w:hint="default"/>
+        <w:rFonts w:hint="default" w:ascii="Wingdings" w:hAnsi="Wingdings"/>
       </w:rPr>
     </w:lvl>
     <w:lvl w:ilvl="6" w:tplc="08070001" w:tentative="1">
@@ -1062,7 +1076,7 @@
         <w:ind w:left="5040" w:hanging="360"/>
       </w:pPr>
       <w:rPr>
-        <w:rFonts w:ascii="Symbol" w:hAnsi="Symbol" w:hint="default"/>
+        <w:rFonts w:hint="default" w:ascii="Symbol" w:hAnsi="Symbol"/>
       </w:rPr>
     </w:lvl>
     <w:lvl w:ilvl="7" w:tplc="08070003" w:tentative="1">
@@ -1074,7 +1088,7 @@
         <w:ind w:left="5760" w:hanging="360"/>
       </w:pPr>
       <w:rPr>
-        <w:rFonts w:ascii="Courier New" w:hAnsi="Courier New" w:cs="Courier New" w:hint="default"/>
+        <w:rFonts w:hint="default" w:ascii="Courier New" w:hAnsi="Courier New" w:cs="Courier New"/>
       </w:rPr>
     </w:lvl>
     <w:lvl w:ilvl="8" w:tplc="08070005" w:tentative="1">
@@ -1086,7 +1100,7 @@
         <w:ind w:left="6480" w:hanging="360"/>
       </w:pPr>
       <w:rPr>
-        <w:rFonts w:ascii="Wingdings" w:hAnsi="Wingdings" w:hint="default"/>
+        <w:rFonts w:hint="default" w:ascii="Wingdings" w:hAnsi="Wingdings"/>
       </w:rPr>
     </w:lvl>
   </w:abstractNum>
@@ -1102,7 +1116,7 @@
         <w:ind w:left="720" w:hanging="360"/>
       </w:pPr>
       <w:rPr>
-        <w:rFonts w:ascii="Century Gothic" w:eastAsiaTheme="minorEastAsia" w:hAnsi="Century Gothic" w:cstheme="minorBidi" w:hint="default"/>
+        <w:rFonts w:hint="default" w:ascii="Century Gothic" w:hAnsi="Century Gothic" w:eastAsiaTheme="minorEastAsia" w:cstheme="minorBidi"/>
       </w:rPr>
     </w:lvl>
     <w:lvl w:ilvl="1" w:tplc="08070003" w:tentative="1">
@@ -1114,7 +1128,7 @@
         <w:ind w:left="1440" w:hanging="360"/>
       </w:pPr>
       <w:rPr>
-        <w:rFonts w:ascii="Courier New" w:hAnsi="Courier New" w:cs="Courier New" w:hint="default"/>
+        <w:rFonts w:hint="default" w:ascii="Courier New" w:hAnsi="Courier New" w:cs="Courier New"/>
       </w:rPr>
     </w:lvl>
     <w:lvl w:ilvl="2" w:tplc="08070005" w:tentative="1">
@@ -1126,7 +1140,7 @@
         <w:ind w:left="2160" w:hanging="360"/>
       </w:pPr>
       <w:rPr>
-        <w:rFonts w:ascii="Wingdings" w:hAnsi="Wingdings" w:hint="default"/>
+        <w:rFonts w:hint="default" w:ascii="Wingdings" w:hAnsi="Wingdings"/>
       </w:rPr>
     </w:lvl>
     <w:lvl w:ilvl="3" w:tplc="08070001" w:tentative="1">
@@ -1138,7 +1152,7 @@
         <w:ind w:left="2880" w:hanging="360"/>
       </w:pPr>
       <w:rPr>
-        <w:rFonts w:ascii="Symbol" w:hAnsi="Symbol" w:hint="default"/>
+        <w:rFonts w:hint="default" w:ascii="Symbol" w:hAnsi="Symbol"/>
       </w:rPr>
     </w:lvl>
     <w:lvl w:ilvl="4" w:tplc="08070003" w:tentative="1">
@@ -1150,7 +1164,7 @@
         <w:ind w:left="3600" w:hanging="360"/>
       </w:pPr>
       <w:rPr>
-        <w:rFonts w:ascii="Courier New" w:hAnsi="Courier New" w:cs="Courier New" w:hint="default"/>
+        <w:rFonts w:hint="default" w:ascii="Courier New" w:hAnsi="Courier New" w:cs="Courier New"/>
       </w:rPr>
     </w:lvl>
     <w:lvl w:ilvl="5" w:tplc="08070005" w:tentative="1">
@@ -1162,7 +1176,7 @@
         <w:ind w:left="4320" w:hanging="360"/>
       </w:pPr>
       <w:rPr>
-        <w:rFonts w:ascii="Wingdings" w:hAnsi="Wingdings" w:hint="default"/>
+        <w:rFonts w:hint="default" w:ascii="Wingdings" w:hAnsi="Wingdings"/>
       </w:rPr>
     </w:lvl>
     <w:lvl w:ilvl="6" w:tplc="08070001" w:tentative="1">
@@ -1174,7 +1188,7 @@
         <w:ind w:left="5040" w:hanging="360"/>
       </w:pPr>
       <w:rPr>
-        <w:rFonts w:ascii="Symbol" w:hAnsi="Symbol" w:hint="default"/>
+        <w:rFonts w:hint="default" w:ascii="Symbol" w:hAnsi="Symbol"/>
       </w:rPr>
     </w:lvl>
     <w:lvl w:ilvl="7" w:tplc="08070003" w:tentative="1">
@@ -1186,7 +1200,7 @@
         <w:ind w:left="5760" w:hanging="360"/>
       </w:pPr>
       <w:rPr>
-        <w:rFonts w:ascii="Courier New" w:hAnsi="Courier New" w:cs="Courier New" w:hint="default"/>
+        <w:rFonts w:hint="default" w:ascii="Courier New" w:hAnsi="Courier New" w:cs="Courier New"/>
       </w:rPr>
     </w:lvl>
     <w:lvl w:ilvl="8" w:tplc="08070005" w:tentative="1">
@@ -1198,7 +1212,7 @@
         <w:ind w:left="6480" w:hanging="360"/>
       </w:pPr>
       <w:rPr>
-        <w:rFonts w:ascii="Wingdings" w:hAnsi="Wingdings" w:hint="default"/>
+        <w:rFonts w:hint="default" w:ascii="Wingdings" w:hAnsi="Wingdings"/>
       </w:rPr>
     </w:lvl>
   </w:abstractNum>
@@ -1212,11 +1226,11 @@
 </file>
 
 <file path=word/styles.xml><?xml version="1.0" encoding="utf-8"?>
-<w:styles xmlns:mc="http://schemas.openxmlformats.org/markup-compatibility/2006" xmlns:r="http://schemas.openxmlformats.org/officeDocument/2006/relationships" xmlns:w="http://schemas.openxmlformats.org/wordprocessingml/2006/main" xmlns:w14="http://schemas.microsoft.com/office/word/2010/wordml" xmlns:w15="http://schemas.microsoft.com/office/word/2012/wordml" xmlns:w16cex="http://schemas.microsoft.com/office/word/2018/wordml/cex" xmlns:w16cid="http://schemas.microsoft.com/office/word/2016/wordml/cid" xmlns:w16="http://schemas.microsoft.com/office/word/2018/wordml" xmlns:w16sdtdh="http://schemas.microsoft.com/office/word/2020/wordml/sdtdatahash" xmlns:w16se="http://schemas.microsoft.com/office/word/2015/wordml/symex" mc:Ignorable="w14 w15 w16se w16cid w16 w16cex w16sdtdh">
+<w:styles xmlns:wp14="http://schemas.microsoft.com/office/word/2010/wordprocessingDrawing" xmlns:mc="http://schemas.openxmlformats.org/markup-compatibility/2006" xmlns:r="http://schemas.openxmlformats.org/officeDocument/2006/relationships" xmlns:w="http://schemas.openxmlformats.org/wordprocessingml/2006/main" xmlns:w14="http://schemas.microsoft.com/office/word/2010/wordml" xmlns:w15="http://schemas.microsoft.com/office/word/2012/wordml" xmlns:w16cex="http://schemas.microsoft.com/office/word/2018/wordml/cex" xmlns:w16cid="http://schemas.microsoft.com/office/word/2016/wordml/cid" xmlns:w16="http://schemas.microsoft.com/office/word/2018/wordml" xmlns:w16sdtdh="http://schemas.microsoft.com/office/word/2020/wordml/sdtdatahash" xmlns:w16se="http://schemas.microsoft.com/office/word/2015/wordml/symex" mc:Ignorable="w14 w15 w16se w16cid w16 w16cex w16sdtdh wp14">
   <w:docDefaults>
     <w:rPrDefault>
       <w:rPr>
-        <w:rFonts w:asciiTheme="minorHAnsi" w:eastAsiaTheme="minorEastAsia" w:hAnsiTheme="minorHAnsi" w:cstheme="minorBidi"/>
+        <w:rFonts w:asciiTheme="minorHAnsi" w:hAnsiTheme="minorHAnsi" w:eastAsiaTheme="minorEastAsia" w:cstheme="minorBidi"/>
         <w:sz w:val="24"/>
         <w:szCs w:val="24"/>
         <w:lang w:val="de-DE" w:eastAsia="de-DE" w:bidi="ar-SA"/>
@@ -1227,14 +1241,14 @@
   <w:latentStyles w:defLockedState="0" w:defUIPriority="99" w:defSemiHidden="0" w:defUnhideWhenUsed="0" w:defQFormat="0" w:count="376">
     <w:lsdException w:name="Normal" w:uiPriority="0" w:qFormat="1"/>
     <w:lsdException w:name="heading 1" w:uiPriority="9" w:qFormat="1"/>
-    <w:lsdException w:name="heading 2" w:semiHidden="1" w:uiPriority="9" w:unhideWhenUsed="1" w:qFormat="1"/>
-    <w:lsdException w:name="heading 3" w:semiHidden="1" w:uiPriority="9" w:unhideWhenUsed="1" w:qFormat="1"/>
-    <w:lsdException w:name="heading 4" w:semiHidden="1" w:uiPriority="9" w:unhideWhenUsed="1" w:qFormat="1"/>
-    <w:lsdException w:name="heading 5" w:semiHidden="1" w:uiPriority="9" w:unhideWhenUsed="1" w:qFormat="1"/>
-    <w:lsdException w:name="heading 6" w:semiHidden="1" w:uiPriority="9" w:unhideWhenUsed="1" w:qFormat="1"/>
-    <w:lsdException w:name="heading 7" w:semiHidden="1" w:uiPriority="9" w:unhideWhenUsed="1" w:qFormat="1"/>
-    <w:lsdException w:name="heading 8" w:semiHidden="1" w:uiPriority="9" w:unhideWhenUsed="1" w:qFormat="1"/>
-    <w:lsdException w:name="heading 9" w:semiHidden="1" w:uiPriority="9" w:unhideWhenUsed="1" w:qFormat="1"/>
+    <w:lsdException w:name="heading 2" w:uiPriority="9" w:semiHidden="1" w:unhideWhenUsed="1" w:qFormat="1"/>
+    <w:lsdException w:name="heading 3" w:uiPriority="9" w:semiHidden="1" w:unhideWhenUsed="1" w:qFormat="1"/>
+    <w:lsdException w:name="heading 4" w:uiPriority="9" w:semiHidden="1" w:unhideWhenUsed="1" w:qFormat="1"/>
+    <w:lsdException w:name="heading 5" w:uiPriority="9" w:semiHidden="1" w:unhideWhenUsed="1" w:qFormat="1"/>
+    <w:lsdException w:name="heading 6" w:uiPriority="9" w:semiHidden="1" w:unhideWhenUsed="1" w:qFormat="1"/>
+    <w:lsdException w:name="heading 7" w:uiPriority="9" w:semiHidden="1" w:unhideWhenUsed="1" w:qFormat="1"/>
+    <w:lsdException w:name="heading 8" w:uiPriority="9" w:semiHidden="1" w:unhideWhenUsed="1" w:qFormat="1"/>
+    <w:lsdException w:name="heading 9" w:uiPriority="9" w:semiHidden="1" w:unhideWhenUsed="1" w:qFormat="1"/>
     <w:lsdException w:name="index 1" w:semiHidden="1" w:unhideWhenUsed="1"/>
     <w:lsdException w:name="index 2" w:semiHidden="1" w:unhideWhenUsed="1"/>
     <w:lsdException w:name="index 3" w:semiHidden="1" w:unhideWhenUsed="1"/>
@@ -1244,22 +1258,22 @@
     <w:lsdException w:name="index 7" w:semiHidden="1" w:unhideWhenUsed="1"/>
     <w:lsdException w:name="index 8" w:semiHidden="1" w:unhideWhenUsed="1"/>
     <w:lsdException w:name="index 9" w:semiHidden="1" w:unhideWhenUsed="1"/>
-    <w:lsdException w:name="toc 1" w:semiHidden="1" w:uiPriority="39" w:unhideWhenUsed="1"/>
-    <w:lsdException w:name="toc 2" w:semiHidden="1" w:uiPriority="39" w:unhideWhenUsed="1"/>
-    <w:lsdException w:name="toc 3" w:semiHidden="1" w:uiPriority="39" w:unhideWhenUsed="1"/>
-    <w:lsdException w:name="toc 4" w:semiHidden="1" w:uiPriority="39" w:unhideWhenUsed="1"/>
-    <w:lsdException w:name="toc 5" w:semiHidden="1" w:uiPriority="39" w:unhideWhenUsed="1"/>
-    <w:lsdException w:name="toc 6" w:semiHidden="1" w:uiPriority="39" w:unhideWhenUsed="1"/>
-    <w:lsdException w:name="toc 7" w:semiHidden="1" w:uiPriority="39" w:unhideWhenUsed="1"/>
-    <w:lsdException w:name="toc 8" w:semiHidden="1" w:uiPriority="39" w:unhideWhenUsed="1"/>
-    <w:lsdException w:name="toc 9" w:semiHidden="1" w:uiPriority="39" w:unhideWhenUsed="1"/>
+    <w:lsdException w:name="toc 1" w:uiPriority="39" w:semiHidden="1" w:unhideWhenUsed="1"/>
+    <w:lsdException w:name="toc 2" w:uiPriority="39" w:semiHidden="1" w:unhideWhenUsed="1"/>
+    <w:lsdException w:name="toc 3" w:uiPriority="39" w:semiHidden="1" w:unhideWhenUsed="1"/>
+    <w:lsdException w:name="toc 4" w:uiPriority="39" w:semiHidden="1" w:unhideWhenUsed="1"/>
+    <w:lsdException w:name="toc 5" w:uiPriority="39" w:semiHidden="1" w:unhideWhenUsed="1"/>
+    <w:lsdException w:name="toc 6" w:uiPriority="39" w:semiHidden="1" w:unhideWhenUsed="1"/>
+    <w:lsdException w:name="toc 7" w:uiPriority="39" w:semiHidden="1" w:unhideWhenUsed="1"/>
+    <w:lsdException w:name="toc 8" w:uiPriority="39" w:semiHidden="1" w:unhideWhenUsed="1"/>
+    <w:lsdException w:name="toc 9" w:uiPriority="39" w:semiHidden="1" w:unhideWhenUsed="1"/>
     <w:lsdException w:name="Normal Indent" w:semiHidden="1" w:unhideWhenUsed="1"/>
     <w:lsdException w:name="footnote text" w:semiHidden="1" w:unhideWhenUsed="1"/>
     <w:lsdException w:name="annotation text" w:semiHidden="1" w:unhideWhenUsed="1"/>
     <w:lsdException w:name="header" w:semiHidden="1" w:unhideWhenUsed="1"/>
     <w:lsdException w:name="footer" w:semiHidden="1" w:unhideWhenUsed="1"/>
     <w:lsdException w:name="index heading" w:semiHidden="1" w:unhideWhenUsed="1"/>
-    <w:lsdException w:name="caption" w:semiHidden="1" w:uiPriority="35" w:unhideWhenUsed="1" w:qFormat="1"/>
+    <w:lsdException w:name="caption" w:uiPriority="35" w:semiHidden="1" w:unhideWhenUsed="1" w:qFormat="1"/>
     <w:lsdException w:name="table of figures" w:semiHidden="1" w:unhideWhenUsed="1"/>
     <w:lsdException w:name="envelope address" w:semiHidden="1" w:unhideWhenUsed="1"/>
     <w:lsdException w:name="envelope return" w:semiHidden="1" w:unhideWhenUsed="1"/>
@@ -1290,7 +1304,7 @@
     <w:lsdException w:name="Title" w:uiPriority="10" w:qFormat="1"/>
     <w:lsdException w:name="Closing" w:semiHidden="1" w:unhideWhenUsed="1"/>
     <w:lsdException w:name="Signature" w:semiHidden="1" w:unhideWhenUsed="1"/>
-    <w:lsdException w:name="Default Paragraph Font" w:semiHidden="1" w:uiPriority="1" w:unhideWhenUsed="1"/>
+    <w:lsdException w:name="Default Paragraph Font" w:uiPriority="1" w:semiHidden="1" w:unhideWhenUsed="1"/>
     <w:lsdException w:name="Body Text" w:semiHidden="1" w:unhideWhenUsed="1"/>
     <w:lsdException w:name="Body Text Indent" w:semiHidden="1" w:unhideWhenUsed="1"/>
     <w:lsdException w:name="List Continue" w:semiHidden="1" w:unhideWhenUsed="1"/>
@@ -1490,8 +1504,8 @@
     <w:lsdException w:name="Subtle Reference" w:uiPriority="31" w:qFormat="1"/>
     <w:lsdException w:name="Intense Reference" w:uiPriority="32" w:qFormat="1"/>
     <w:lsdException w:name="Book Title" w:uiPriority="33" w:qFormat="1"/>
-    <w:lsdException w:name="Bibliography" w:semiHidden="1" w:uiPriority="37" w:unhideWhenUsed="1"/>
-    <w:lsdException w:name="TOC Heading" w:semiHidden="1" w:uiPriority="39" w:unhideWhenUsed="1" w:qFormat="1"/>
+    <w:lsdException w:name="Bibliography" w:uiPriority="37" w:semiHidden="1" w:unhideWhenUsed="1"/>
+    <w:lsdException w:name="TOC Heading" w:uiPriority="39" w:semiHidden="1" w:unhideWhenUsed="1" w:qFormat="1"/>
     <w:lsdException w:name="Plain Table 1" w:uiPriority="41"/>
     <w:lsdException w:name="Plain Table 2" w:uiPriority="42"/>
     <w:lsdException w:name="Plain Table 3" w:uiPriority="43"/>
@@ -1599,7 +1613,7 @@
     <w:lsdException w:name="Mention" w:semiHidden="1" w:unhideWhenUsed="1"/>
     <w:lsdException w:name="Smart Hyperlink" w:semiHidden="1" w:unhideWhenUsed="1"/>
   </w:latentStyles>
-  <w:style w:type="paragraph" w:default="1" w:styleId="Standard">
+  <w:style w:type="paragraph" w:styleId="Standard" w:default="1">
     <w:name w:val="Normal"/>
     <w:qFormat/>
     <w:rsid w:val="0065731F"/>
@@ -1622,7 +1636,7 @@
       <w:outlineLvl w:val="0"/>
     </w:pPr>
     <w:rPr>
-      <w:rFonts w:asciiTheme="majorHAnsi" w:eastAsiaTheme="majorEastAsia" w:hAnsiTheme="majorHAnsi" w:cstheme="majorBidi"/>
+      <w:rFonts w:asciiTheme="majorHAnsi" w:hAnsiTheme="majorHAnsi" w:eastAsiaTheme="majorEastAsia" w:cstheme="majorBidi"/>
       <w:b/>
       <w:bCs/>
       <w:color w:val="3170A8" w:themeColor="accent1" w:themeShade="B5"/>
@@ -1646,7 +1660,7 @@
       <w:outlineLvl w:val="1"/>
     </w:pPr>
     <w:rPr>
-      <w:rFonts w:asciiTheme="majorHAnsi" w:eastAsiaTheme="majorEastAsia" w:hAnsiTheme="majorHAnsi" w:cstheme="majorBidi"/>
+      <w:rFonts w:asciiTheme="majorHAnsi" w:hAnsiTheme="majorHAnsi" w:eastAsiaTheme="majorEastAsia" w:cstheme="majorBidi"/>
       <w:b/>
       <w:bCs/>
       <w:color w:val="629DD1" w:themeColor="accent1"/>
@@ -1670,19 +1684,19 @@
       <w:outlineLvl w:val="2"/>
     </w:pPr>
     <w:rPr>
-      <w:rFonts w:asciiTheme="majorHAnsi" w:eastAsiaTheme="majorEastAsia" w:hAnsiTheme="majorHAnsi" w:cstheme="majorBidi"/>
+      <w:rFonts w:asciiTheme="majorHAnsi" w:hAnsiTheme="majorHAnsi" w:eastAsiaTheme="majorEastAsia" w:cstheme="majorBidi"/>
       <w:b/>
       <w:bCs/>
       <w:color w:val="629DD1" w:themeColor="accent1"/>
     </w:rPr>
   </w:style>
-  <w:style w:type="character" w:default="1" w:styleId="Absatz-Standardschriftart">
+  <w:style w:type="character" w:styleId="Absatz-Standardschriftart" w:default="1">
     <w:name w:val="Default Paragraph Font"/>
     <w:uiPriority w:val="1"/>
     <w:semiHidden/>
     <w:unhideWhenUsed/>
   </w:style>
-  <w:style w:type="table" w:default="1" w:styleId="NormaleTabelle">
+  <w:style w:type="table" w:styleId="NormaleTabelle" w:default="1">
     <w:name w:val="Normal Table"/>
     <w:uiPriority w:val="99"/>
     <w:semiHidden/>
@@ -1697,20 +1711,20 @@
       </w:tblCellMar>
     </w:tblPr>
   </w:style>
-  <w:style w:type="numbering" w:default="1" w:styleId="KeineListe">
+  <w:style w:type="numbering" w:styleId="KeineListe" w:default="1">
     <w:name w:val="No List"/>
     <w:uiPriority w:val="99"/>
     <w:semiHidden/>
     <w:unhideWhenUsed/>
   </w:style>
-  <w:style w:type="character" w:customStyle="1" w:styleId="berschrift1Zchn">
+  <w:style w:type="character" w:styleId="berschrift1Zchn" w:customStyle="1">
     <w:name w:val="Überschrift 1 Zchn"/>
     <w:basedOn w:val="Absatz-Standardschriftart"/>
     <w:link w:val="berschrift1"/>
     <w:uiPriority w:val="9"/>
     <w:rsid w:val="00ED24C0"/>
     <w:rPr>
-      <w:rFonts w:asciiTheme="majorHAnsi" w:eastAsiaTheme="majorEastAsia" w:hAnsiTheme="majorHAnsi" w:cstheme="majorBidi"/>
+      <w:rFonts w:asciiTheme="majorHAnsi" w:hAnsiTheme="majorHAnsi" w:eastAsiaTheme="majorEastAsia" w:cstheme="majorBidi"/>
       <w:b/>
       <w:bCs/>
       <w:color w:val="3170A8" w:themeColor="accent1" w:themeShade="B5"/>
@@ -1732,7 +1746,7 @@
       </w:tabs>
     </w:pPr>
   </w:style>
-  <w:style w:type="character" w:customStyle="1" w:styleId="KopfzeileZchn">
+  <w:style w:type="character" w:styleId="KopfzeileZchn" w:customStyle="1">
     <w:name w:val="Kopfzeile Zchn"/>
     <w:basedOn w:val="Absatz-Standardschriftart"/>
     <w:link w:val="Kopfzeile"/>
@@ -1753,7 +1767,7 @@
       </w:tabs>
     </w:pPr>
   </w:style>
-  <w:style w:type="character" w:customStyle="1" w:styleId="FuzeileZchn">
+  <w:style w:type="character" w:styleId="FuzeileZchn" w:customStyle="1">
     <w:name w:val="Fußzeile Zchn"/>
     <w:basedOn w:val="Absatz-Standardschriftart"/>
     <w:link w:val="Fuzeile"/>
@@ -1770,13 +1784,13 @@
     <w:rsid w:val="00ED24C0"/>
     <w:pPr>
       <w:pBdr>
-        <w:bottom w:val="single" w:sz="8" w:space="4" w:color="629DD1" w:themeColor="accent1"/>
+        <w:bottom w:val="single" w:color="629DD1" w:themeColor="accent1" w:sz="8" w:space="4"/>
       </w:pBdr>
       <w:spacing w:after="300"/>
       <w:contextualSpacing/>
     </w:pPr>
     <w:rPr>
-      <w:rFonts w:asciiTheme="majorHAnsi" w:eastAsiaTheme="majorEastAsia" w:hAnsiTheme="majorHAnsi" w:cstheme="majorBidi"/>
+      <w:rFonts w:asciiTheme="majorHAnsi" w:hAnsiTheme="majorHAnsi" w:eastAsiaTheme="majorEastAsia" w:cstheme="majorBidi"/>
       <w:color w:val="1B1D3D" w:themeColor="text2" w:themeShade="BF"/>
       <w:spacing w:val="5"/>
       <w:kern w:val="28"/>
@@ -1784,14 +1798,14 @@
       <w:szCs w:val="52"/>
     </w:rPr>
   </w:style>
-  <w:style w:type="character" w:customStyle="1" w:styleId="TitelZchn">
+  <w:style w:type="character" w:styleId="TitelZchn" w:customStyle="1">
     <w:name w:val="Titel Zchn"/>
     <w:basedOn w:val="Absatz-Standardschriftart"/>
     <w:link w:val="Titel"/>
     <w:uiPriority w:val="10"/>
     <w:rsid w:val="00ED24C0"/>
     <w:rPr>
-      <w:rFonts w:asciiTheme="majorHAnsi" w:eastAsiaTheme="majorEastAsia" w:hAnsiTheme="majorHAnsi" w:cstheme="majorBidi"/>
+      <w:rFonts w:asciiTheme="majorHAnsi" w:hAnsiTheme="majorHAnsi" w:eastAsiaTheme="majorEastAsia" w:cstheme="majorBidi"/>
       <w:color w:val="1B1D3D" w:themeColor="text2" w:themeShade="BF"/>
       <w:spacing w:val="5"/>
       <w:kern w:val="28"/>
@@ -1799,7 +1813,7 @@
       <w:szCs w:val="52"/>
     </w:rPr>
   </w:style>
-  <w:style w:type="paragraph" w:customStyle="1" w:styleId="Leitfragen">
+  <w:style w:type="paragraph" w:styleId="Leitfragen" w:customStyle="1">
     <w:name w:val="Leitfragen"/>
     <w:basedOn w:val="Standard"/>
     <w:qFormat/>
@@ -1810,14 +1824,14 @@
       <w:sz w:val="18"/>
     </w:rPr>
   </w:style>
-  <w:style w:type="character" w:customStyle="1" w:styleId="berschrift2Zchn">
+  <w:style w:type="character" w:styleId="berschrift2Zchn" w:customStyle="1">
     <w:name w:val="Überschrift 2 Zchn"/>
     <w:basedOn w:val="Absatz-Standardschriftart"/>
     <w:link w:val="berschrift2"/>
     <w:uiPriority w:val="9"/>
     <w:rsid w:val="00AC667C"/>
     <w:rPr>
-      <w:rFonts w:asciiTheme="majorHAnsi" w:eastAsiaTheme="majorEastAsia" w:hAnsiTheme="majorHAnsi" w:cstheme="majorBidi"/>
+      <w:rFonts w:asciiTheme="majorHAnsi" w:hAnsiTheme="majorHAnsi" w:eastAsiaTheme="majorEastAsia" w:cstheme="majorBidi"/>
       <w:b/>
       <w:bCs/>
       <w:color w:val="629DD1" w:themeColor="accent1"/>
@@ -1825,14 +1839,14 @@
       <w:szCs w:val="26"/>
     </w:rPr>
   </w:style>
-  <w:style w:type="character" w:customStyle="1" w:styleId="berschrift3Zchn">
+  <w:style w:type="character" w:styleId="berschrift3Zchn" w:customStyle="1">
     <w:name w:val="Überschrift 3 Zchn"/>
     <w:basedOn w:val="Absatz-Standardschriftart"/>
     <w:link w:val="berschrift3"/>
     <w:uiPriority w:val="9"/>
     <w:rsid w:val="00AC667C"/>
     <w:rPr>
-      <w:rFonts w:asciiTheme="majorHAnsi" w:eastAsiaTheme="majorEastAsia" w:hAnsiTheme="majorHAnsi" w:cstheme="majorBidi"/>
+      <w:rFonts w:asciiTheme="majorHAnsi" w:hAnsiTheme="majorHAnsi" w:eastAsiaTheme="majorEastAsia" w:cstheme="majorBidi"/>
       <w:b/>
       <w:bCs/>
       <w:color w:val="629DD1" w:themeColor="accent1"/>
@@ -1863,7 +1877,7 @@
       <w:sz w:val="24"/>
     </w:rPr>
   </w:style>
-  <w:style w:type="character" w:customStyle="1" w:styleId="DokumentstrukturZchn">
+  <w:style w:type="character" w:styleId="DokumentstrukturZchn" w:customStyle="1">
     <w:name w:val="Dokumentstruktur Zchn"/>
     <w:basedOn w:val="Absatz-Standardschriftart"/>
     <w:link w:val="Dokumentstruktur"/>

</xml_diff>